<commit_message>
fix: add rahmenkredit-placeholter to templates
</commit_message>
<xml_diff>
--- a/api/mysagw/case/templates/credit-approval-de.docx
+++ b/api/mysagw/case/templates/credit-approval-de.docx
@@ -289,27 +289,7 @@
           <w:szCs w:val="22"/>
           <w:lang w:val="fr-CH" w:eastAsia="ja-JP"/>
         </w:rPr>
-        <w:t>{{</w:t>
-      </w:r>
-      <w:r>
-        <w:rPr>
-          <w:rFonts w:cs="Arial" w:ascii="Helvetica Neue" w:hAnsi="Helvetica Neue"/>
-          <w:color w:val="000000"/>
-          <w:sz w:val="22"/>
-          <w:szCs w:val="22"/>
-          <w:lang w:val="fr-CH" w:eastAsia="ja-JP"/>
-        </w:rPr>
-        <w:t>identity.</w:t>
-      </w:r>
-      <w:r>
-        <w:rPr>
-          <w:rFonts w:cs="Arial" w:ascii="Helvetica Neue" w:hAnsi="Helvetica Neue"/>
-          <w:color w:val="000000"/>
-          <w:sz w:val="22"/>
-          <w:szCs w:val="22"/>
-          <w:lang w:val="fr-CH" w:eastAsia="ja-JP"/>
-        </w:rPr>
-        <w:t>greeting_salutation_and_name}}</w:t>
+        <w:t>{{identity.greeting_salutation_and_name}}</w:t>
       </w:r>
     </w:p>
     <w:p>
@@ -364,7 +344,55 @@
           <w:szCs w:val="22"/>
           <w:lang w:val="de-CH" w:eastAsia="ja-JP"/>
         </w:rPr>
-        <w:t>Beitrag von Fr. 7'500.—</w:t>
+        <w:t xml:space="preserve">Beitrag von Fr. </w:t>
+      </w:r>
+      <w:r>
+        <w:rPr>
+          <w:rFonts w:cs="Arial" w:ascii="Helvetica Neue" w:hAnsi="Helvetica Neue"/>
+          <w:b/>
+          <w:bCs/>
+          <w:color w:val="000000"/>
+          <w:sz w:val="22"/>
+          <w:szCs w:val="22"/>
+          <w:lang w:val="de-CH" w:eastAsia="ja-JP"/>
+        </w:rPr>
+        <w:t>{</w:t>
+      </w:r>
+      <w:r>
+        <w:rPr>
+          <w:rFonts w:cs="Arial" w:ascii="Helvetica Neue" w:hAnsi="Helvetica Neue"/>
+          <w:b/>
+          <w:bCs/>
+          <w:color w:val="000000"/>
+          <w:sz w:val="22"/>
+          <w:szCs w:val="22"/>
+          <w:lang w:val="de-CH" w:eastAsia="ja-JP"/>
+        </w:rPr>
+        <w:t>{rahmenkredit</w:t>
+      </w:r>
+      <w:r>
+        <w:rPr>
+          <w:rFonts w:cs="Arial" w:ascii="Helvetica Neue" w:hAnsi="Helvetica Neue"/>
+          <w:b/>
+          <w:bCs/>
+          <w:color w:val="000000"/>
+          <w:sz w:val="22"/>
+          <w:szCs w:val="22"/>
+          <w:lang w:val="de-CH" w:eastAsia="ja-JP"/>
+        </w:rPr>
+        <w:t>}</w:t>
+      </w:r>
+      <w:r>
+        <w:rPr>
+          <w:rFonts w:cs="Arial" w:ascii="Helvetica Neue" w:hAnsi="Helvetica Neue"/>
+          <w:b/>
+          <w:bCs/>
+          <w:color w:val="000000"/>
+          <w:sz w:val="22"/>
+          <w:szCs w:val="22"/>
+          <w:lang w:val="de-CH" w:eastAsia="ja-JP"/>
+        </w:rPr>
+        <w:t>}</w:t>
       </w:r>
       <w:r>
         <w:rPr>
@@ -671,7 +699,7 @@
       <mc:AlternateContent>
         <mc:Choice Requires="wps">
           <w:drawing>
-            <wp:anchor behindDoc="1" distT="116840" distB="118110" distL="116840" distR="118110" simplePos="0" locked="0" layoutInCell="0" allowOverlap="1" relativeHeight="6">
+            <wp:anchor behindDoc="1" distT="114935" distB="118110" distL="114935" distR="118110" simplePos="0" locked="0" layoutInCell="0" allowOverlap="1" relativeHeight="6">
               <wp:simplePos x="0" y="0"/>
               <wp:positionH relativeFrom="page">
                 <wp:posOffset>0</wp:posOffset>
@@ -800,7 +828,7 @@
         </mc:Choice>
         <mc:Fallback>
           <w:pict>
-            <v:rect id="shape_0" ID="Frame1" path="m0,0l-2147483645,0l-2147483645,-2147483646l0,-2147483646xe" stroked="f" o:allowincell="f" style="position:absolute;margin-left:73.6pt;margin-top:782.8pt;width:239.6pt;height:59.7pt;mso-wrap-style:square;v-text-anchor:top;mso-position-horizontal-relative:page;mso-position-vertical-relative:page">
+            <v:rect id="shape_0" ID="Frame1" path="m0,0l-2147483645,0l-2147483645,-2147483646l0,-2147483646xe" stroked="f" o:allowincell="f" style="position:absolute;margin-left:0pt;margin-top:0pt;width:239.6pt;height:59.7pt;mso-wrap-style:square;v-text-anchor:top;mso-position-horizontal-relative:page;mso-position-vertical-relative:page">
               <v:fill o:detectmouseclick="t" on="false"/>
               <v:stroke color="#3465a4" joinstyle="round" endcap="flat"/>
               <v:textbox>
@@ -1053,7 +1081,7 @@
       <mc:AlternateContent>
         <mc:Choice Requires="wps">
           <w:drawing>
-            <wp:anchor behindDoc="1" distT="116840" distB="118110" distL="116205" distR="118745" simplePos="0" locked="0" layoutInCell="0" allowOverlap="1" relativeHeight="4">
+            <wp:anchor behindDoc="1" distT="115570" distB="118110" distL="114300" distR="118745" simplePos="0" locked="0" layoutInCell="0" allowOverlap="1" relativeHeight="4">
               <wp:simplePos x="0" y="0"/>
               <wp:positionH relativeFrom="page">
                 <wp:posOffset>855345</wp:posOffset>

</xml_diff>